<commit_message>
ready to test qa
</commit_message>
<xml_diff>
--- a/KardexsOut/K42218.docx
+++ b/KardexsOut/K42218.docx
@@ -729,108 +729,54 @@
           <w:szCs w:val="20"/>
         </w:rPr>
       </w:pPr>
-      <w:r/>
-      <w:r>
-        <w:rPr>
-          <w:rStyle w:val="CommentsStyle"/>
-        </w:rPr>
-      </w:r>
-      <w:r>
-        <w:rPr>
-          <w:rStyle w:val="CommentsStyle"/>
-        </w:rPr>
-      </w:r>
-      <w:r>
-        <w:rPr>
-          <w:rStyle w:val="CommentsStyle"/>
+      <w:r>
+        <w:rPr>
+          <w:rFonts w:ascii="Arial Narrow" w:hAnsi="Arial Narrow"/>
+          <w:b/>
+          <w:sz w:val="20"/>
+          <w:szCs w:val="20"/>
         </w:rPr>
         <w:t>HUGO FABRIZIO BRIGNETI ABASOLO</w:t>
       </w:r>
       <w:r>
         <w:rPr>
-          <w:rStyle w:val="CommentsStyle"/>
-        </w:rPr>
-        <w:t xml:space="preserve">, QUIEN MANIFIESTA SER DE NACIONALIDAD PERUANA, DE ESTADO CIVIL CASADO, DE OCUPACION EMPRESARIO, IDENTIFICADO CON DOCUMENTO NACIONAL DE IDENTIDAD NUMERO </w:t>
-      </w:r>
-      <w:r>
-        <w:rPr>
-          <w:rStyle w:val="CommentsStyle"/>
-        </w:rPr>
-      </w:r>
-      <w:r>
-        <w:rPr>
-          <w:rStyle w:val="CommentsStyle"/>
-          <w:highlight w:val="yellow"/>
-        </w:rPr>
-        <w:t>09541342</w:t>
-      </w:r>
-      <w:r>
-        <w:rPr>
-          <w:rStyle w:val="CommentsStyle"/>
-        </w:rPr>
-        <w:t xml:space="preserve">, CON DOMICILIO EN CALLE LOS ARCES MANZANA D, LOTE 9, URBANIZACION VILLA LIBERTAD DE MONTERRICO, DISTRITO DE SANTIAGO DE SURCO, PROVINCIA Y DEPARTAMENTO DE LIMA, QUIEN PROCEDE POR PROPIO DERECHO Y EN REPRESENTACION DE </w:t>
-      </w:r>
-      <w:r>
-        <w:rPr>
-          <w:rStyle w:val="CommentsStyle"/>
+          <w:rFonts w:ascii="Arial Narrow" w:hAnsi="Arial Narrow"/>
+          <w:sz w:val="20"/>
+          <w:szCs w:val="20"/>
+        </w:rPr>
+        <w:t xml:space="preserve">, QUIEN MANIFIESTA SER DE NACIONALIDAD PERUANA, DE ESTADO CIVIL CASADO, DE OCUPACION EMPRESARIO, IDENTIFICADO CON DOCUMENTO NACIONAL DE IDENTIDAD NUMERO 09541342, CON DOMICILIO EN CALLE LOS ARCES MANZANA D, LOTE 9, URBANIZACION VILLA LIBERTAD DE MONTERRICO, DISTRITO DE SANTIAGO DE SURCO, PROVINCIA Y DEPARTAMENTO DE LIMA, QUIEN PROCEDE POR PROPIO DERECHO Y EN REPRESENTACION DE </w:t>
+      </w:r>
+      <w:r>
+        <w:rPr>
+          <w:rFonts w:ascii="Arial Narrow" w:hAnsi="Arial Narrow"/>
+          <w:b/>
+          <w:sz w:val="20"/>
+          <w:szCs w:val="20"/>
         </w:rPr>
         <w:t xml:space="preserve">F &amp; G IMPORT EXPORT S.R.L. </w:t>
       </w:r>
       <w:r>
         <w:rPr>
-          <w:rStyle w:val="CommentsStyle"/>
-        </w:rPr>
-        <w:t xml:space="preserve">CON REGISTRO UNICO DE CONTRIBUYENTE NUMERO </w:t>
-      </w:r>
-      <w:commentRangeStart w:id="0"/>
-      <w:r>
-        <w:rPr>
-          <w:rStyle w:val="CommentsStyle"/>
-        </w:rPr>
-        <w:commentReference w:id="0"/>
-      </w:r>
-      <w:commentRangeEnd w:id="0"/>
-      <w:r>
-        <w:rPr>
-          <w:rStyle w:val="CommentsStyle"/>
-          <w:highlight w:val="yellow"/>
-        </w:rPr>
-        <w:t>20256149681</w:t>
-      </w:r>
-      <w:r>
-        <w:rPr>
-          <w:rStyle w:val="CommentsStyle"/>
-        </w:rPr>
-        <w:t xml:space="preserve">, INSCRITA EN LA PARTIDA ELECTRONICA NUMERO </w:t>
-      </w:r>
-      <w:r>
-        <w:rPr>
-          <w:rStyle w:val="CommentsStyle"/>
-        </w:rPr>
-      </w:r>
-      <w:commentRangeStart w:id="2"/>
-      <w:r>
-        <w:rPr>
-          <w:rStyle w:val="CommentsStyle"/>
-        </w:rPr>
-        <w:commentReference w:id="2"/>
-      </w:r>
-      <w:commentRangeEnd w:id="2"/>
-      <w:r>
-        <w:rPr>
-          <w:rStyle w:val="CommentsStyle"/>
-          <w:highlight w:val="yellow"/>
+          <w:rFonts w:ascii="Arial Narrow" w:hAnsi="Arial Narrow"/>
+          <w:sz w:val="20"/>
+          <w:szCs w:val="20"/>
+        </w:rPr>
+        <w:t xml:space="preserve">CON REGISTRO UNICO DE CONTRIBUYENTE NUMERO 20256149681, INSCRITA EN LA PARTIDA ELECTRONICA NUMERO </w:t>
+      </w:r>
+      <w:r>
+        <w:rPr>
+          <w:rFonts w:ascii="Arial Narrow" w:hAnsi="Arial Narrow"/>
+          <w:b/>
+          <w:sz w:val="20"/>
+          <w:szCs w:val="20"/>
         </w:rPr>
         <w:t>00128244</w:t>
       </w:r>
       <w:r>
         <w:rPr>
-          <w:rStyle w:val="CommentsStyle"/>
-        </w:rPr>
-      </w:r>
-      <w:r>
-        <w:rPr>
-          <w:rStyle w:val="CommentsStyle"/>
+          <w:rFonts w:ascii="Arial Narrow" w:hAnsi="Arial Narrow"/>
+          <w:sz w:val="20"/>
+          <w:szCs w:val="20"/>
         </w:rPr>
         <w:t xml:space="preserve"> DEL REGISTRO DE PERSONAS JURIDICAS DE LIMA, FACULTADO SEGUN COMPROBANTE INSERTO EN EL CUERPO DE LA PRESENTE ESCRITURA.  ============================================================================</w:t>
       </w:r>
@@ -849,36 +795,23 @@
           <w:szCs w:val="20"/>
         </w:rPr>
       </w:pPr>
-      <w:r/>
-      <w:r>
-        <w:rPr>
-          <w:rStyle w:val="CommentsStyle"/>
-        </w:rPr>
+      <w:r>
+        <w:rPr>
+          <w:rFonts w:ascii="Arial Narrow" w:hAnsi="Arial Narrow"/>
+          <w:b/>
+          <w:sz w:val="20"/>
+          <w:szCs w:val="20"/>
+        </w:rPr>
+        <w:lastRenderedPageBreak/>
         <w:t>JOAN MANUEL GONZALEZ PEREZ VELASCO</w:t>
       </w:r>
       <w:r>
         <w:rPr>
-          <w:rStyle w:val="CommentsStyle"/>
-        </w:rPr>
-        <w:t xml:space="preserve">, QUIEN MANIFIESTA SER DE NACIONALIDAD PERUANA, DE ESTADO CIVIL CASADO, DE OCUPACION EMPRESARIO, IDENTIFICADO CON DOCUMENTO NACIONAL DE IDENTIDAD NUMERO </w:t>
-      </w:r>
-      <w:r>
-        <w:rPr>
-          <w:rStyle w:val="CommentsStyle"/>
-        </w:rPr>
-      </w:r>
-      <w:r>
-        <w:rPr>
-          <w:rStyle w:val="CommentsStyle"/>
-          <w:highlight w:val="yellow"/>
-        </w:rPr>
-        <w:t>09750507</w:t>
-      </w:r>
-      <w:r>
-        <w:rPr>
-          <w:rStyle w:val="CommentsStyle"/>
-        </w:rPr>
-        <w:t>, Y SU CONYUGE:==========================================================================</w:t>
+          <w:rFonts w:ascii="Arial Narrow" w:hAnsi="Arial Narrow"/>
+          <w:sz w:val="20"/>
+          <w:szCs w:val="20"/>
+        </w:rPr>
+        <w:t>, QUIEN MANIFIESTA SER DE NACIONALIDAD PERUANA, DE ESTADO CIVIL CASADO, DE OCUPACION EMPRESARIO, IDENTIFICADO CON DOCUMENTO NACIONAL DE IDENTIDAD NUMERO 09750507, Y SU CONYUGE:==========================================================================</w:t>
       </w:r>
     </w:p>
     <w:p>
@@ -895,36 +828,22 @@
           <w:szCs w:val="20"/>
         </w:rPr>
       </w:pPr>
-      <w:r/>
-      <w:r>
-        <w:rPr>
-          <w:rStyle w:val="CommentsStyle"/>
+      <w:r>
+        <w:rPr>
+          <w:rFonts w:ascii="Arial Narrow" w:hAnsi="Arial Narrow"/>
+          <w:b/>
+          <w:sz w:val="20"/>
+          <w:szCs w:val="20"/>
         </w:rPr>
         <w:t>GIANELLA DEL CARMEN ARAGON NUÑEZ</w:t>
       </w:r>
       <w:r>
         <w:rPr>
-          <w:rStyle w:val="CommentsStyle"/>
-        </w:rPr>
-        <w:t xml:space="preserve">, QUIEN MANIFIESTA SER DE NACIONALIDAD PERUANA, DE ESTADO CIVIL CASADA, DE OCUPACION EMPRESARIA, IDENTIFICADA CON DOCUMENTO NACIONAL DE IDENTIDAD NUMERO </w:t>
-      </w:r>
-      <w:r>
-        <w:rPr>
-          <w:rStyle w:val="CommentsStyle"/>
-        </w:rPr>
-      </w:r>
-      <w:r>
-        <w:rPr>
-          <w:rStyle w:val="CommentsStyle"/>
-          <w:highlight w:val="yellow"/>
-        </w:rPr>
-        <w:t>42538150</w:t>
-      </w:r>
-      <w:r>
-        <w:rPr>
-          <w:rStyle w:val="CommentsStyle"/>
-        </w:rPr>
-        <w:t>, AMBOS CON DOMICILIO EN CALLE LOS ARCES MANZANA D LOTE 9, URBANIZACION VILLA LIBERTAD DE MONTERRICO, DISTRITO DE SANTIAGO DE SURCO, PROVINCIA DE LIMA, DEPARTAMENTO DE LIMA, QUIENES PROCEDEN POR PROPIO DERECHO. ==============================================================</w:t>
+          <w:rFonts w:ascii="Arial Narrow" w:hAnsi="Arial Narrow"/>
+          <w:sz w:val="20"/>
+          <w:szCs w:val="20"/>
+        </w:rPr>
+        <w:t>, QUIEN MANIFIESTA SER DE NACIONALIDAD PERUANA, DE ESTADO CIVIL CASADA, DE OCUPACION EMPRESARIA, IDENTIFICADA CON DOCUMENTO NACIONAL DE IDENTIDAD NUMERO 42538150, AMBOS CON DOMICILIO EN CALLE LOS ARCES MANZANA D LOTE 9, URBANIZACION VILLA LIBERTAD DE MONTERRICO, DISTRITO DE SANTIAGO DE SURCO, PROVINCIA DE LIMA, DEPARTAMENTO DE LIMA, QUIENES PROCEDEN POR PROPIO DERECHO. ==============================================================</w:t>
       </w:r>
     </w:p>
     <w:p>
@@ -941,36 +860,22 @@
           <w:szCs w:val="20"/>
         </w:rPr>
       </w:pPr>
-      <w:r/>
-      <w:r>
-        <w:rPr>
-          <w:rStyle w:val="CommentsStyle"/>
+      <w:r>
+        <w:rPr>
+          <w:rFonts w:ascii="Arial Narrow" w:hAnsi="Arial Narrow"/>
+          <w:b/>
+          <w:sz w:val="20"/>
+          <w:szCs w:val="20"/>
         </w:rPr>
         <w:t>MARIE CATHERINE GONZALEZ PEREZ VELASCO</w:t>
       </w:r>
       <w:r>
         <w:rPr>
-          <w:rStyle w:val="CommentsStyle"/>
-        </w:rPr>
-        <w:t xml:space="preserve">, QUIEN MANIFIESTA SER DE NACIONALIDAD PERUANA, DE ESTADO CIVIL CASADA, DE OCUPACION EMPRESARIA, IDENTIFICADA CON DOCUMENTO NACIONAL DE IDENTIDAD NUMERO </w:t>
-      </w:r>
-      <w:r>
-        <w:rPr>
-          <w:rStyle w:val="CommentsStyle"/>
-        </w:rPr>
-      </w:r>
-      <w:r>
-        <w:rPr>
-          <w:rStyle w:val="CommentsStyle"/>
-          <w:highlight w:val="yellow"/>
-        </w:rPr>
-        <w:t>10059295</w:t>
-      </w:r>
-      <w:r>
-        <w:rPr>
-          <w:rStyle w:val="CommentsStyle"/>
-        </w:rPr>
-        <w:t>, CON DOMICILIO EN CALLE SAN IGNACIO DE LOYOLA NUMERO 255, DEPARTAMENTO 202, DISTRITO DE MIRAFLORES, PROVINCIA DE LIMA, DEPARTAMENTO DE LIMA, QUIEN PROCEDE POR SU PROPIO DERECHO.========================================================================================</w:t>
+          <w:rFonts w:ascii="Arial Narrow" w:hAnsi="Arial Narrow"/>
+          <w:sz w:val="20"/>
+          <w:szCs w:val="20"/>
+        </w:rPr>
+        <w:t>, QUIEN MANIFIESTA SER DE NACIONALIDAD PERUANA, DE ESTADO CIVIL CASADA, DE OCUPACION EMPRESARIA, IDENTIFICADA CON DOCUMENTO NACIONAL DE IDENTIDAD NUMERO 10059295, CON DOMICILIO EN CALLE SAN IGNACIO DE LOYOLA NUMERO 255, DEPARTAMENTO 202, DISTRITO DE MIRAFLORES, PROVINCIA DE LIMA, DEPARTAMENTO DE LIMA, QUIEN PROCEDE POR SU PROPIO DERECHO.========================================================================================</w:t>
       </w:r>
     </w:p>
     <w:p>
@@ -2846,25 +2751,6 @@
     </w:sectPr>
   </w:body>
 </w:document>
-</file>
-
-<file path=word/comments.xml><?xml version="1.0" encoding="utf-8"?>
-<w:comments xmlns:wpc="http://schemas.microsoft.com/office/word/2010/wordprocessingCanvas" xmlns:cx="http://schemas.microsoft.com/office/drawing/2014/chartex" xmlns:cx1="http://schemas.microsoft.com/office/drawing/2015/9/8/chartex" xmlns:mc="http://schemas.openxmlformats.org/markup-compatibility/2006" xmlns:o="urn:schemas-microsoft-com:office:office" xmlns:r="http://schemas.openxmlformats.org/officeDocument/2006/relationships" xmlns:m="http://schemas.openxmlformats.org/officeDocument/2006/math" xmlns:v="urn:schemas-microsoft-com:vml" xmlns:wp14="http://schemas.microsoft.com/office/word/2010/wordprocessingDrawing" xmlns:wp="http://schemas.openxmlformats.org/drawingml/2006/wordprocessingDrawing" xmlns:w10="urn:schemas-microsoft-com:office:word" xmlns:w="http://schemas.openxmlformats.org/wordprocessingml/2006/main" xmlns:w14="http://schemas.microsoft.com/office/word/2010/wordml" xmlns:w15="http://schemas.microsoft.com/office/word/2012/wordml" xmlns:w16se="http://schemas.microsoft.com/office/word/2015/wordml/symex" xmlns:wpg="http://schemas.microsoft.com/office/word/2010/wordprocessingGroup" xmlns:wpi="http://schemas.microsoft.com/office/word/2010/wordprocessingInk" xmlns:wne="http://schemas.microsoft.com/office/word/2006/wordml" xmlns:wps="http://schemas.microsoft.com/office/word/2010/wordprocessingShape" mc:Ignorable="w14 w15 w16se wp14">
-  <w:comment w:initials="pd" w:date="2023-01-06T02:18:33.409235" w:id="0" w:author="BOT CONFRONT">
-    <w:p>
-      <w:r>
-        <w:t xml:space="preserve">El registro no coincide con 20256149681 </w:t>
-      </w:r>
-    </w:p>
-  </w:comment>
-  <w:comment w:initials="pd" w:date="2023-01-06T02:18:33.481038" w:id="2" w:author="BOT CONFRONT">
-    <w:p>
-      <w:r>
-        <w:t xml:space="preserve">El registro no coincide con 00128244 </w:t>
-      </w:r>
-    </w:p>
-  </w:comment>
-</w:comments>
 </file>
 
 <file path=word/numbering.xml><?xml version="1.0" encoding="utf-8"?>
@@ -3833,13 +3719,6 @@
       <w:kern w:val="0"/>
       <w:sz w:val="24"/>
       <w:lang w:val="es-PE" w:eastAsia="es-PE"/>
-    </w:rPr>
-  </w:style>
-  <w:style w:type="character" w:customStyle="1" w:styleId="CommentsStyle">
-    <w:name w:val="CommentsStyle"/>
-    <w:rPr>
-      <w:rFonts w:ascii="Arial Narrow" w:hAnsi="Arial Narrow"/>
-      <w:sz w:val="20"/>
     </w:rPr>
   </w:style>
 </w:styles>

</xml_diff>